<commit_message>
update jenkins tech note
</commit_message>
<xml_diff>
--- a/Tech_Note/Jenkins_TechNote.docx
+++ b/Tech_Note/Jenkins_TechNote.docx
@@ -115,398 +115,1573 @@
       <w:r>
         <w:t>set proxy to install plugins</w:t>
       </w:r>
+    </w:p>
+    <w:p>
+      <w:pPr>
+        <w:ind w:firstLine="360"/>
+        <w:rPr>
+          <w:b/>
+        </w:rPr>
+      </w:pPr>
+      <w:r>
+        <w:rPr>
+          <w:b/>
+        </w:rPr>
+        <w:t>Password of admin:</w:t>
+      </w:r>
+    </w:p>
+    <w:p>
+      <w:pPr>
+        <w:ind w:firstLine="720"/>
+      </w:pPr>
+      <w:r>
+        <w:t>/var/lib/</w:t>
+      </w:r>
+      <w:proofErr w:type="spellStart"/>
+      <w:r>
+        <w:t>jenkins</w:t>
+      </w:r>
+      <w:proofErr w:type="spellEnd"/>
+      <w:r>
+        <w:t>/secrets/</w:t>
+      </w:r>
+      <w:proofErr w:type="spellStart"/>
+      <w:r>
+        <w:t>initialAdminPassword</w:t>
+      </w:r>
+      <w:proofErr w:type="spellEnd"/>
+    </w:p>
+    <w:p>
+      <w:pPr>
+        <w:rPr>
+          <w:b/>
+        </w:rPr>
+      </w:pPr>
+      <w:proofErr w:type="spellStart"/>
+      <w:r>
+        <w:rPr>
+          <w:b/>
+        </w:rPr>
+        <w:t>Proxy_to_install</w:t>
+      </w:r>
+      <w:proofErr w:type="spellEnd"/>
+      <w:r>
+        <w:rPr>
+          <w:b/>
+        </w:rPr>
+        <w:t xml:space="preserve"> plugins:</w:t>
+      </w:r>
+      <w:r>
+        <w:rPr>
+          <w:b/>
+        </w:rPr>
+        <w:t xml:space="preserve"> Nokia </w:t>
+      </w:r>
+      <w:proofErr w:type="spellStart"/>
+      <w:r>
+        <w:rPr>
+          <w:b/>
+        </w:rPr>
+        <w:t>prox</w:t>
+      </w:r>
+      <w:proofErr w:type="spellEnd"/>
+    </w:p>
+    <w:p>
+      <w:pPr>
+        <w:rPr>
+          <w:b/>
+        </w:rPr>
+      </w:pPr>
+      <w:r>
+        <w:rPr>
+          <w:b/>
+        </w:rPr>
+        <w:t xml:space="preserve">2. </w:t>
+      </w:r>
+      <w:r>
+        <w:rPr>
+          <w:b/>
+        </w:rPr>
+        <w:t>Change of Jenkins user to root:</w:t>
+      </w:r>
+    </w:p>
+    <w:p>
+      <w:r>
+        <w:t>vim /etc/</w:t>
+      </w:r>
+      <w:proofErr w:type="spellStart"/>
+      <w:r>
+        <w:t>sysconfig</w:t>
+      </w:r>
+      <w:proofErr w:type="spellEnd"/>
+      <w:r>
+        <w:t>/</w:t>
+      </w:r>
+      <w:proofErr w:type="spellStart"/>
+      <w:r>
+        <w:t>jenkins</w:t>
+      </w:r>
+      <w:proofErr w:type="spellEnd"/>
+    </w:p>
+    <w:p>
+      <w:r>
+        <w:t>2. Find this $JENKINS_USER and change to “root”:</w:t>
+      </w:r>
+    </w:p>
+    <w:p>
+      <w:r>
+        <w:t>$JENKINS_USER="root"</w:t>
+      </w:r>
+    </w:p>
+    <w:p>
+      <w:r>
+        <w:t xml:space="preserve">3. Then change the ownership of Jenkins home, </w:t>
+      </w:r>
+      <w:proofErr w:type="spellStart"/>
+      <w:r>
+        <w:t>webroot</w:t>
+      </w:r>
+      <w:proofErr w:type="spellEnd"/>
+      <w:r>
+        <w:t xml:space="preserve"> and logs:</w:t>
+      </w:r>
+    </w:p>
+    <w:p>
+      <w:proofErr w:type="spellStart"/>
+      <w:r>
+        <w:t>chown</w:t>
+      </w:r>
+      <w:proofErr w:type="spellEnd"/>
+      <w:r>
+        <w:t xml:space="preserve"> -R </w:t>
+      </w:r>
+      <w:proofErr w:type="spellStart"/>
+      <w:proofErr w:type="gramStart"/>
+      <w:r>
+        <w:t>root:root</w:t>
+      </w:r>
+      <w:proofErr w:type="spellEnd"/>
+      <w:proofErr w:type="gramEnd"/>
+      <w:r>
+        <w:t xml:space="preserve"> /var/lib/</w:t>
+      </w:r>
+      <w:proofErr w:type="spellStart"/>
+      <w:r>
+        <w:t>jenkins</w:t>
+      </w:r>
+      <w:proofErr w:type="spellEnd"/>
+    </w:p>
+    <w:p>
+      <w:proofErr w:type="spellStart"/>
+      <w:r>
+        <w:t>chown</w:t>
+      </w:r>
+      <w:proofErr w:type="spellEnd"/>
+      <w:r>
+        <w:t xml:space="preserve"> -R </w:t>
+      </w:r>
+      <w:proofErr w:type="spellStart"/>
+      <w:proofErr w:type="gramStart"/>
+      <w:r>
+        <w:t>root:root</w:t>
+      </w:r>
+      <w:proofErr w:type="spellEnd"/>
+      <w:proofErr w:type="gramEnd"/>
+      <w:r>
+        <w:t xml:space="preserve"> /var/cache/</w:t>
+      </w:r>
+      <w:proofErr w:type="spellStart"/>
+      <w:r>
+        <w:t>jenkins</w:t>
+      </w:r>
+      <w:proofErr w:type="spellEnd"/>
+    </w:p>
+    <w:p>
+      <w:proofErr w:type="spellStart"/>
+      <w:r>
+        <w:t>chown</w:t>
+      </w:r>
+      <w:proofErr w:type="spellEnd"/>
+      <w:r>
+        <w:t xml:space="preserve"> -R </w:t>
+      </w:r>
+      <w:proofErr w:type="spellStart"/>
+      <w:proofErr w:type="gramStart"/>
+      <w:r>
+        <w:t>root:root</w:t>
+      </w:r>
+      <w:proofErr w:type="spellEnd"/>
+      <w:proofErr w:type="gramEnd"/>
+      <w:r>
+        <w:t xml:space="preserve"> /var/log/</w:t>
+      </w:r>
+      <w:proofErr w:type="spellStart"/>
+      <w:r>
+        <w:t>jenkins</w:t>
+      </w:r>
+      <w:proofErr w:type="spellEnd"/>
+    </w:p>
+    <w:p>
+      <w:pPr>
+        <w:rPr>
+          <w:b/>
+        </w:rPr>
+      </w:pPr>
+      <w:r>
+        <w:rPr>
+          <w:b/>
+        </w:rPr>
+        <w:t xml:space="preserve">3. </w:t>
+      </w:r>
+      <w:r>
+        <w:rPr>
+          <w:b/>
+        </w:rPr>
+        <w:t>S</w:t>
+      </w:r>
+      <w:r>
+        <w:rPr>
+          <w:b/>
+        </w:rPr>
+        <w:t>een how to pipeline the jobs, and different sty</w:t>
+      </w:r>
+      <w:r>
+        <w:rPr>
+          <w:b/>
+        </w:rPr>
+        <w:t xml:space="preserve">le viewing of jobs using plugins </w:t>
+      </w:r>
+      <w:r>
+        <w:rPr>
+          <w:b/>
+        </w:rPr>
+        <w:t xml:space="preserve">build monitor, </w:t>
+      </w:r>
+      <w:r>
+        <w:rPr>
+          <w:b/>
+        </w:rPr>
+        <w:t xml:space="preserve">build pipeline views </w:t>
+      </w:r>
+    </w:p>
+    <w:p>
+      <w:pPr>
+        <w:rPr>
+          <w:b/>
+        </w:rPr>
+      </w:pPr>
+      <w:r>
+        <w:rPr>
+          <w:b/>
+        </w:rPr>
+        <w:t xml:space="preserve">Poll mailbox trigger plugin -&gt; will help to run job when you get mail with matched subject </w:t>
+      </w:r>
+      <w:r>
+        <w:rPr>
+          <w:b/>
+        </w:rPr>
+        <w:t>in Jenkins</w:t>
+      </w:r>
+    </w:p>
+    <w:p>
+      <w:pPr>
+        <w:rPr>
+          <w:b/>
+        </w:rPr>
+      </w:pPr>
+      <w:r>
+        <w:rPr>
+          <w:b/>
+        </w:rPr>
+        <w:t>4. Seen configure nodes in Jenkins a</w:t>
+      </w:r>
+      <w:r>
+        <w:rPr>
+          <w:b/>
+        </w:rPr>
+        <w:t>nd executing job on remote node</w:t>
+      </w:r>
+      <w:r>
+        <w:rPr>
+          <w:b/>
+        </w:rPr>
+        <w:t>::</w:t>
+      </w:r>
+      <w:r>
+        <w:rPr>
+          <w:b/>
+        </w:rPr>
+        <w:t xml:space="preserve"> </w:t>
+      </w:r>
+      <w:r>
+        <w:rPr>
+          <w:b/>
+        </w:rPr>
+        <w:t xml:space="preserve"> </w:t>
+      </w:r>
+      <w:proofErr w:type="spellStart"/>
+      <w:r>
+        <w:rPr>
+          <w:b/>
+        </w:rPr>
+        <w:t>mangage</w:t>
+      </w:r>
+      <w:proofErr w:type="spellEnd"/>
+      <w:r>
+        <w:rPr>
+          <w:b/>
+        </w:rPr>
+        <w:t xml:space="preserve"> Jenkins -&gt; manage nodes -&gt; add remote machine details and while creating jobs select give label name</w:t>
+      </w:r>
+    </w:p>
+    <w:p>
+      <w:pPr>
+        <w:rPr>
+          <w:b/>
+        </w:rPr>
+      </w:pPr>
+      <w:r>
+        <w:rPr>
+          <w:b/>
+        </w:rPr>
+        <w:t>Select option ‘Restrict where this project can be run’</w:t>
+      </w:r>
+    </w:p>
+    <w:p>
+      <w:pPr>
+        <w:rPr>
+          <w:b/>
+        </w:rPr>
+      </w:pPr>
+      <w:r>
+        <w:rPr>
+          <w:b/>
+        </w:rPr>
+        <w:t xml:space="preserve">5. creating job with parameters: </w:t>
+      </w:r>
+      <w:r>
+        <w:rPr>
+          <w:b/>
+        </w:rPr>
+        <w:t>to create job with parameters select option “This project is parameterized”</w:t>
+      </w:r>
+      <w:r>
+        <w:rPr>
+          <w:b/>
+        </w:rPr>
+        <w:t xml:space="preserve"> then select drop-down list </w:t>
+      </w:r>
+      <w:r>
+        <w:rPr>
+          <w:b/>
+        </w:rPr>
+        <w:t>as per yours</w:t>
+      </w:r>
+    </w:p>
+    <w:p>
+      <w:pPr>
+        <w:rPr>
+          <w:b/>
+        </w:rPr>
+      </w:pPr>
+    </w:p>
+    <w:p>
+      <w:pPr>
+        <w:rPr>
+          <w:b/>
+        </w:rPr>
+      </w:pPr>
+    </w:p>
+    <w:p>
+      <w:pPr>
+        <w:rPr>
+          <w:b/>
+        </w:rPr>
+      </w:pPr>
+      <w:r>
+        <w:rPr>
+          <w:b/>
+        </w:rPr>
+        <w:t>Jenkins pipelines:</w:t>
+      </w:r>
+    </w:p>
+    <w:p>
+      <w:pPr>
+        <w:rPr>
+          <w:b/>
+        </w:rPr>
+      </w:pPr>
+      <w:hyperlink r:id="rId7" w:history="1">
+        <w:r>
+          <w:rPr>
+            <w:rStyle w:val="Hyperlink"/>
+          </w:rPr>
+          <w:t>https://www.edureka.co/blog/jenkins-pipeline-tutorial-continuous-delivery</w:t>
+        </w:r>
+      </w:hyperlink>
+    </w:p>
+    <w:p>
+      <w:pPr>
+        <w:rPr>
+          <w:rFonts w:ascii="Arial" w:hAnsi="Arial" w:cs="Arial"/>
+          <w:color w:val="99CC00"/>
+          <w:shd w:val="clear" w:color="auto" w:fill="FFFFFF"/>
+        </w:rPr>
+      </w:pPr>
+      <w:r>
+        <w:rPr>
+          <w:rFonts w:ascii="Arial" w:hAnsi="Arial" w:cs="Arial"/>
+          <w:color w:val="000000"/>
+          <w:shd w:val="clear" w:color="auto" w:fill="FFFFFF"/>
+        </w:rPr>
+        <w:t> These pipelines are a </w:t>
+      </w:r>
+      <w:r>
+        <w:rPr>
+          <w:rStyle w:val="Strong"/>
+          <w:rFonts w:ascii="Arial" w:hAnsi="Arial" w:cs="Arial"/>
+          <w:color w:val="000000"/>
+          <w:shd w:val="clear" w:color="auto" w:fill="FFFFFF"/>
+        </w:rPr>
+        <w:t>collection of Jenkins jobs</w:t>
+      </w:r>
+      <w:r>
+        <w:rPr>
+          <w:rFonts w:ascii="Arial" w:hAnsi="Arial" w:cs="Arial"/>
+          <w:color w:val="000000"/>
+          <w:shd w:val="clear" w:color="auto" w:fill="FFFFFF"/>
+        </w:rPr>
+        <w:t> which trigger each other in a specified sequence</w:t>
+      </w:r>
+      <w:r>
+        <w:rPr>
+          <w:rFonts w:ascii="Arial" w:hAnsi="Arial" w:cs="Arial"/>
+          <w:color w:val="99CC00"/>
+          <w:shd w:val="clear" w:color="auto" w:fill="FFFFFF"/>
+        </w:rPr>
+        <w:t>.</w:t>
+      </w:r>
+    </w:p>
+    <w:p>
+      <w:pPr>
+        <w:rPr>
+          <w:rFonts w:ascii="Arial" w:hAnsi="Arial" w:cs="Arial"/>
+          <w:color w:val="4A4A4A"/>
+          <w:shd w:val="clear" w:color="auto" w:fill="FFFFFF"/>
+        </w:rPr>
+      </w:pPr>
+      <w:r>
+        <w:rPr>
+          <w:rFonts w:ascii="Arial" w:hAnsi="Arial" w:cs="Arial"/>
+          <w:color w:val="4A4A4A"/>
+          <w:shd w:val="clear" w:color="auto" w:fill="FFFFFF"/>
+        </w:rPr>
+        <w:t>The key feature of this pipeline is to define the entire deployment flow through code.</w:t>
+      </w:r>
+    </w:p>
+    <w:p>
+      <w:pPr>
+        <w:spacing w:after="100" w:afterAutospacing="1" w:line="240" w:lineRule="auto"/>
+        <w:jc w:val="both"/>
+        <w:outlineLvl w:val="1"/>
+        <w:rPr>
+          <w:rFonts w:ascii="Arial" w:eastAsia="Times New Roman" w:hAnsi="Arial" w:cs="Arial"/>
+          <w:color w:val="4A4A4A"/>
+          <w:sz w:val="36"/>
+          <w:szCs w:val="36"/>
+          <w:lang w:eastAsia="en-IN"/>
+        </w:rPr>
+      </w:pPr>
+      <w:r>
+        <w:rPr>
+          <w:rFonts w:ascii="Arial" w:eastAsia="Times New Roman" w:hAnsi="Arial" w:cs="Arial"/>
+          <w:b/>
+          <w:bCs/>
+          <w:color w:val="4A4A4A"/>
+          <w:sz w:val="30"/>
+          <w:szCs w:val="30"/>
+          <w:lang w:eastAsia="en-IN"/>
+        </w:rPr>
+        <w:t xml:space="preserve">What is a </w:t>
+      </w:r>
+      <w:proofErr w:type="spellStart"/>
+      <w:r>
+        <w:rPr>
+          <w:rFonts w:ascii="Arial" w:eastAsia="Times New Roman" w:hAnsi="Arial" w:cs="Arial"/>
+          <w:b/>
+          <w:bCs/>
+          <w:color w:val="4A4A4A"/>
+          <w:sz w:val="30"/>
+          <w:szCs w:val="30"/>
+          <w:lang w:eastAsia="en-IN"/>
+        </w:rPr>
+        <w:t>Jenkinsfile</w:t>
+      </w:r>
+      <w:proofErr w:type="spellEnd"/>
+      <w:r>
+        <w:rPr>
+          <w:rFonts w:ascii="Arial" w:eastAsia="Times New Roman" w:hAnsi="Arial" w:cs="Arial"/>
+          <w:b/>
+          <w:bCs/>
+          <w:color w:val="4A4A4A"/>
+          <w:sz w:val="30"/>
+          <w:szCs w:val="30"/>
+          <w:lang w:eastAsia="en-IN"/>
+        </w:rPr>
+        <w:t>?</w:t>
+      </w:r>
+    </w:p>
+    <w:p>
+      <w:pPr>
+        <w:spacing w:after="100" w:afterAutospacing="1" w:line="240" w:lineRule="auto"/>
+        <w:jc w:val="both"/>
+        <w:rPr>
+          <w:rFonts w:ascii="Arial" w:eastAsia="Times New Roman" w:hAnsi="Arial" w:cs="Arial"/>
+          <w:color w:val="4A4A4A"/>
+          <w:sz w:val="24"/>
+          <w:szCs w:val="24"/>
+          <w:lang w:eastAsia="en-IN"/>
+        </w:rPr>
+      </w:pPr>
+      <w:r>
+        <w:rPr>
+          <w:rFonts w:ascii="Arial" w:eastAsia="Times New Roman" w:hAnsi="Arial" w:cs="Arial"/>
+          <w:color w:val="4A4A4A"/>
+          <w:sz w:val="24"/>
+          <w:szCs w:val="24"/>
+          <w:lang w:eastAsia="en-IN"/>
+        </w:rPr>
+        <w:lastRenderedPageBreak/>
+        <w:t xml:space="preserve">A </w:t>
+      </w:r>
+      <w:proofErr w:type="spellStart"/>
+      <w:r>
+        <w:rPr>
+          <w:rFonts w:ascii="Arial" w:eastAsia="Times New Roman" w:hAnsi="Arial" w:cs="Arial"/>
+          <w:color w:val="4A4A4A"/>
+          <w:sz w:val="24"/>
+          <w:szCs w:val="24"/>
+          <w:lang w:eastAsia="en-IN"/>
+        </w:rPr>
+        <w:t>Jenkinsfile</w:t>
+      </w:r>
+      <w:proofErr w:type="spellEnd"/>
+      <w:r>
+        <w:rPr>
+          <w:rFonts w:ascii="Arial" w:eastAsia="Times New Roman" w:hAnsi="Arial" w:cs="Arial"/>
+          <w:color w:val="4A4A4A"/>
+          <w:sz w:val="24"/>
+          <w:szCs w:val="24"/>
+          <w:lang w:eastAsia="en-IN"/>
+        </w:rPr>
+        <w:t xml:space="preserve"> is a text file that stores the entire workflow as code and it can be checked into a SCM on your local system. How is this advantageous? This enables the developers to </w:t>
+      </w:r>
+      <w:r>
+        <w:rPr>
+          <w:rFonts w:ascii="Arial" w:eastAsia="Times New Roman" w:hAnsi="Arial" w:cs="Arial"/>
+          <w:b/>
+          <w:bCs/>
+          <w:color w:val="4A4A4A"/>
+          <w:sz w:val="24"/>
+          <w:szCs w:val="24"/>
+          <w:lang w:eastAsia="en-IN"/>
+        </w:rPr>
+        <w:t xml:space="preserve">access, </w:t>
+      </w:r>
+      <w:proofErr w:type="gramStart"/>
+      <w:r>
+        <w:rPr>
+          <w:rFonts w:ascii="Arial" w:eastAsia="Times New Roman" w:hAnsi="Arial" w:cs="Arial"/>
+          <w:b/>
+          <w:bCs/>
+          <w:color w:val="4A4A4A"/>
+          <w:sz w:val="24"/>
+          <w:szCs w:val="24"/>
+          <w:lang w:eastAsia="en-IN"/>
+        </w:rPr>
+        <w:t>edit and check the code at all times</w:t>
+      </w:r>
+      <w:proofErr w:type="gramEnd"/>
+      <w:r>
+        <w:rPr>
+          <w:rFonts w:ascii="Arial" w:eastAsia="Times New Roman" w:hAnsi="Arial" w:cs="Arial"/>
+          <w:color w:val="4A4A4A"/>
+          <w:sz w:val="24"/>
+          <w:szCs w:val="24"/>
+          <w:lang w:eastAsia="en-IN"/>
+        </w:rPr>
+        <w:t>.</w:t>
+      </w:r>
+    </w:p>
+    <w:p>
+      <w:pPr>
+        <w:spacing w:after="100" w:afterAutospacing="1" w:line="240" w:lineRule="auto"/>
+        <w:jc w:val="both"/>
+        <w:rPr>
+          <w:rFonts w:ascii="Arial" w:eastAsia="Times New Roman" w:hAnsi="Arial" w:cs="Arial"/>
+          <w:color w:val="4A4A4A"/>
+          <w:sz w:val="26"/>
+          <w:szCs w:val="26"/>
+          <w:lang w:eastAsia="en-IN"/>
+        </w:rPr>
+      </w:pPr>
+    </w:p>
+    <w:p>
+      <w:pPr>
+        <w:pStyle w:val="NormalWeb"/>
+        <w:spacing w:before="0" w:beforeAutospacing="0"/>
+        <w:jc w:val="both"/>
+        <w:rPr>
+          <w:rFonts w:ascii="Arial" w:hAnsi="Arial" w:cs="Arial"/>
+          <w:color w:val="4A4A4A"/>
+          <w:sz w:val="26"/>
+          <w:szCs w:val="26"/>
+        </w:rPr>
+      </w:pPr>
+      <w:r>
+        <w:rPr>
+          <w:rFonts w:ascii="Arial" w:hAnsi="Arial" w:cs="Arial"/>
+          <w:color w:val="4A4A4A"/>
+        </w:rPr>
+        <w:t xml:space="preserve">The </w:t>
+      </w:r>
+      <w:proofErr w:type="spellStart"/>
+      <w:r>
+        <w:rPr>
+          <w:rFonts w:ascii="Arial" w:hAnsi="Arial" w:cs="Arial"/>
+          <w:color w:val="4A4A4A"/>
+        </w:rPr>
+        <w:t>Jenkinsfile</w:t>
+      </w:r>
+      <w:proofErr w:type="spellEnd"/>
+      <w:r>
+        <w:rPr>
+          <w:rFonts w:ascii="Arial" w:hAnsi="Arial" w:cs="Arial"/>
+          <w:color w:val="4A4A4A"/>
+        </w:rPr>
+        <w:t xml:space="preserve"> is written using the Groovy DSL and it can be created through a text/groovy editor or through the configuration page on the Jenkins instance. It is written based on two syntaxes, namely:</w:t>
+      </w:r>
+    </w:p>
+    <w:p>
+      <w:pPr>
+        <w:pStyle w:val="Heading3"/>
+        <w:keepNext w:val="0"/>
+        <w:keepLines w:val="0"/>
+        <w:numPr>
+          <w:ilvl w:val="0"/>
+          <w:numId w:val="3"/>
+        </w:numPr>
+        <w:spacing w:before="0" w:after="100" w:afterAutospacing="1" w:line="240" w:lineRule="auto"/>
+        <w:jc w:val="both"/>
+        <w:rPr>
+          <w:rFonts w:ascii="inherit" w:hAnsi="inherit" w:cs="Arial"/>
+          <w:color w:val="4A4A4A"/>
+          <w:sz w:val="27"/>
+          <w:szCs w:val="27"/>
+        </w:rPr>
+      </w:pPr>
+      <w:r>
+        <w:rPr>
+          <w:rStyle w:val="Strong"/>
+          <w:rFonts w:ascii="Arial" w:hAnsi="Arial" w:cs="Arial"/>
+          <w:b w:val="0"/>
+          <w:bCs w:val="0"/>
+          <w:color w:val="4A4A4A"/>
+        </w:rPr>
+        <w:t>Declarative pipeline syntax</w:t>
+      </w:r>
+    </w:p>
+    <w:p>
+      <w:pPr>
+        <w:pStyle w:val="Heading3"/>
+        <w:keepNext w:val="0"/>
+        <w:keepLines w:val="0"/>
+        <w:numPr>
+          <w:ilvl w:val="0"/>
+          <w:numId w:val="3"/>
+        </w:numPr>
+        <w:spacing w:before="0" w:after="100" w:afterAutospacing="1" w:line="240" w:lineRule="auto"/>
+        <w:jc w:val="both"/>
+        <w:rPr>
+          <w:rFonts w:ascii="inherit" w:hAnsi="inherit" w:cs="Arial"/>
+          <w:b/>
+          <w:bCs/>
+          <w:color w:val="4A4A4A"/>
+        </w:rPr>
+      </w:pPr>
+      <w:r>
+        <w:rPr>
+          <w:rStyle w:val="Strong"/>
+          <w:rFonts w:ascii="Arial" w:hAnsi="Arial" w:cs="Arial"/>
+          <w:b w:val="0"/>
+          <w:bCs w:val="0"/>
+          <w:color w:val="4A4A4A"/>
+        </w:rPr>
+        <w:t>Scripted pipeline syntax</w:t>
+      </w:r>
+    </w:p>
+    <w:p>
+      <w:pPr>
+        <w:pStyle w:val="ListParagraph"/>
+        <w:numPr>
+          <w:ilvl w:val="0"/>
+          <w:numId w:val="3"/>
+        </w:numPr>
+        <w:spacing w:after="100" w:afterAutospacing="1" w:line="240" w:lineRule="auto"/>
+        <w:jc w:val="both"/>
+        <w:rPr>
+          <w:rFonts w:ascii="Arial" w:eastAsia="Times New Roman" w:hAnsi="Arial" w:cs="Arial"/>
+          <w:color w:val="4A4A4A"/>
+          <w:sz w:val="26"/>
+          <w:szCs w:val="26"/>
+          <w:lang w:eastAsia="en-IN"/>
+        </w:rPr>
+      </w:pPr>
+      <w:r>
+        <w:rPr>
+          <w:rFonts w:ascii="Arial" w:eastAsia="Times New Roman" w:hAnsi="Arial" w:cs="Arial"/>
+          <w:color w:val="4A4A4A"/>
+          <w:sz w:val="24"/>
+          <w:szCs w:val="24"/>
+          <w:lang w:eastAsia="en-IN"/>
+        </w:rPr>
+        <w:t xml:space="preserve">Declarative pipeline is a relatively new feature that supports the pipeline as code concept. It makes the pipeline code easier to read and write. This code is written in a </w:t>
+      </w:r>
+      <w:proofErr w:type="spellStart"/>
+      <w:r>
+        <w:rPr>
+          <w:rFonts w:ascii="Arial" w:eastAsia="Times New Roman" w:hAnsi="Arial" w:cs="Arial"/>
+          <w:color w:val="4A4A4A"/>
+          <w:sz w:val="24"/>
+          <w:szCs w:val="24"/>
+          <w:lang w:eastAsia="en-IN"/>
+        </w:rPr>
+        <w:t>Jenkinsfile</w:t>
+      </w:r>
+      <w:proofErr w:type="spellEnd"/>
+      <w:r>
+        <w:rPr>
+          <w:rFonts w:ascii="Arial" w:eastAsia="Times New Roman" w:hAnsi="Arial" w:cs="Arial"/>
+          <w:color w:val="4A4A4A"/>
+          <w:sz w:val="24"/>
+          <w:szCs w:val="24"/>
+          <w:lang w:eastAsia="en-IN"/>
+        </w:rPr>
+        <w:t xml:space="preserve"> which can be checked into a source control management system such as Git.</w:t>
+      </w:r>
+    </w:p>
+    <w:p>
+      <w:pPr>
+        <w:pStyle w:val="ListParagraph"/>
+        <w:numPr>
+          <w:ilvl w:val="0"/>
+          <w:numId w:val="3"/>
+        </w:numPr>
+        <w:spacing w:after="100" w:afterAutospacing="1" w:line="240" w:lineRule="auto"/>
+        <w:jc w:val="both"/>
+        <w:rPr>
+          <w:rFonts w:ascii="Arial" w:eastAsia="Times New Roman" w:hAnsi="Arial" w:cs="Arial"/>
+          <w:color w:val="4A4A4A"/>
+          <w:sz w:val="26"/>
+          <w:szCs w:val="26"/>
+          <w:lang w:eastAsia="en-IN"/>
+        </w:rPr>
+      </w:pPr>
+      <w:r>
+        <w:rPr>
+          <w:rFonts w:ascii="Arial" w:eastAsia="Times New Roman" w:hAnsi="Arial" w:cs="Arial"/>
+          <w:color w:val="4A4A4A"/>
+          <w:sz w:val="24"/>
+          <w:szCs w:val="24"/>
+          <w:lang w:eastAsia="en-IN"/>
+        </w:rPr>
+        <w:t xml:space="preserve">Whereas, the scripted pipeline is a traditional way of writing the code. In this pipeline, the </w:t>
+      </w:r>
+      <w:proofErr w:type="spellStart"/>
+      <w:r>
+        <w:rPr>
+          <w:rFonts w:ascii="Arial" w:eastAsia="Times New Roman" w:hAnsi="Arial" w:cs="Arial"/>
+          <w:color w:val="4A4A4A"/>
+          <w:sz w:val="24"/>
+          <w:szCs w:val="24"/>
+          <w:lang w:eastAsia="en-IN"/>
+        </w:rPr>
+        <w:t>Jenkinsfile</w:t>
+      </w:r>
+      <w:proofErr w:type="spellEnd"/>
+      <w:r>
+        <w:rPr>
+          <w:rFonts w:ascii="Arial" w:eastAsia="Times New Roman" w:hAnsi="Arial" w:cs="Arial"/>
+          <w:color w:val="4A4A4A"/>
+          <w:sz w:val="24"/>
+          <w:szCs w:val="24"/>
+          <w:lang w:eastAsia="en-IN"/>
+        </w:rPr>
+        <w:t xml:space="preserve"> </w:t>
+      </w:r>
+      <w:proofErr w:type="spellStart"/>
+      <w:r>
+        <w:rPr>
+          <w:rFonts w:ascii="Arial" w:eastAsia="Times New Roman" w:hAnsi="Arial" w:cs="Arial"/>
+          <w:color w:val="4A4A4A"/>
+          <w:sz w:val="24"/>
+          <w:szCs w:val="24"/>
+          <w:lang w:eastAsia="en-IN"/>
+        </w:rPr>
+        <w:t>is</w:t>
+      </w:r>
+      <w:r>
+        <w:rPr>
+          <w:rFonts w:ascii="Arial" w:eastAsia="Times New Roman" w:hAnsi="Arial" w:cs="Arial"/>
+          <w:b/>
+          <w:bCs/>
+          <w:color w:val="4A4A4A"/>
+          <w:sz w:val="24"/>
+          <w:szCs w:val="24"/>
+          <w:lang w:eastAsia="en-IN"/>
+        </w:rPr>
+        <w:t>written</w:t>
+      </w:r>
+      <w:proofErr w:type="spellEnd"/>
+      <w:r>
+        <w:rPr>
+          <w:rFonts w:ascii="Arial" w:eastAsia="Times New Roman" w:hAnsi="Arial" w:cs="Arial"/>
+          <w:b/>
+          <w:bCs/>
+          <w:color w:val="4A4A4A"/>
+          <w:sz w:val="24"/>
+          <w:szCs w:val="24"/>
+          <w:lang w:eastAsia="en-IN"/>
+        </w:rPr>
+        <w:t xml:space="preserve"> on the Jenkins UI instance</w:t>
+      </w:r>
+      <w:r>
+        <w:rPr>
+          <w:rFonts w:ascii="Arial" w:eastAsia="Times New Roman" w:hAnsi="Arial" w:cs="Arial"/>
+          <w:color w:val="4A4A4A"/>
+          <w:sz w:val="24"/>
+          <w:szCs w:val="24"/>
+          <w:lang w:eastAsia="en-IN"/>
+        </w:rPr>
+        <w:t>. Though both these pipelines are based on the groovy DSL, the scripted pipeline uses stricter groovy based syntaxes because it was the first pipeline to be built on the groovy foundation. Since this Groovy script was not typically desirable to all the users, the declarative pipeline was introduced to offer a simpler and more optioned Groovy syntax.</w:t>
+      </w:r>
+    </w:p>
+    <w:p>
+      <w:pPr>
+        <w:rPr>
+          <w:b/>
+        </w:rPr>
+      </w:pPr>
+      <w:r>
+        <w:rPr>
+          <w:b/>
+        </w:rPr>
+        <w:t>Simple groovy syntax</w:t>
+      </w:r>
+      <w:r>
+        <w:rPr>
+          <w:b/>
+        </w:rPr>
+        <w:t>:</w:t>
+      </w:r>
+    </w:p>
+    <w:p>
+      <w:pPr>
+        <w:rPr>
+          <w:b/>
+        </w:rPr>
+      </w:pPr>
+      <w:proofErr w:type="gramStart"/>
+      <w:r>
+        <w:rPr>
+          <w:b/>
+        </w:rPr>
+        <w:t>pipeline{</w:t>
+      </w:r>
+      <w:proofErr w:type="gramEnd"/>
+    </w:p>
+    <w:p>
+      <w:pPr>
+        <w:pStyle w:val="HTMLPreformatted"/>
+        <w:rPr>
+          <w:color w:val="333333"/>
+        </w:rPr>
+      </w:pPr>
+      <w:r>
+        <w:rPr>
+          <w:b/>
+        </w:rPr>
+        <w:t xml:space="preserve">    agent </w:t>
+      </w:r>
+      <w:r>
+        <w:rPr>
+          <w:color w:val="333333"/>
+        </w:rPr>
+        <w:t xml:space="preserve">No agent type specified. Must be one of [any, docker, </w:t>
+      </w:r>
+      <w:proofErr w:type="spellStart"/>
+      <w:r>
+        <w:rPr>
+          <w:color w:val="333333"/>
+        </w:rPr>
+        <w:t>dockerfile</w:t>
+      </w:r>
+      <w:proofErr w:type="spellEnd"/>
+      <w:r>
+        <w:rPr>
+          <w:color w:val="333333"/>
+        </w:rPr>
+        <w:t>, label, none]</w:t>
+      </w:r>
+    </w:p>
+    <w:p>
+      <w:pPr>
+        <w:rPr>
+          <w:b/>
+        </w:rPr>
+      </w:pPr>
+      <w:r>
+        <w:rPr>
+          <w:b/>
+        </w:rPr>
+        <w:t xml:space="preserve">        </w:t>
+      </w:r>
+      <w:proofErr w:type="gramStart"/>
+      <w:r>
+        <w:rPr>
+          <w:b/>
+        </w:rPr>
+        <w:t>stages{</w:t>
+      </w:r>
+      <w:proofErr w:type="gramEnd"/>
+    </w:p>
+    <w:p>
+      <w:pPr>
+        <w:rPr>
+          <w:b/>
+        </w:rPr>
+      </w:pPr>
+      <w:r>
+        <w:rPr>
+          <w:b/>
+        </w:rPr>
+        <w:t xml:space="preserve">            stage('Build</w:t>
+      </w:r>
+      <w:proofErr w:type="gramStart"/>
+      <w:r>
+        <w:rPr>
+          <w:b/>
+        </w:rPr>
+        <w:t>'){</w:t>
+      </w:r>
+      <w:proofErr w:type="gramEnd"/>
+    </w:p>
+    <w:p>
+      <w:pPr>
+        <w:rPr>
+          <w:b/>
+        </w:rPr>
+      </w:pPr>
+      <w:r>
+        <w:rPr>
+          <w:b/>
+        </w:rPr>
+        <w:t xml:space="preserve">                </w:t>
+      </w:r>
+      <w:proofErr w:type="gramStart"/>
+      <w:r>
+        <w:rPr>
+          <w:b/>
+        </w:rPr>
+        <w:t>steps{</w:t>
+      </w:r>
+      <w:proofErr w:type="gramEnd"/>
+    </w:p>
+    <w:p>
+      <w:pPr>
+        <w:rPr>
+          <w:b/>
+        </w:rPr>
+      </w:pPr>
+      <w:r>
+        <w:rPr>
+          <w:b/>
+        </w:rPr>
+        <w:t xml:space="preserve">                    echo "welcome to </w:t>
+      </w:r>
+      <w:proofErr w:type="spellStart"/>
+      <w:r>
+        <w:rPr>
+          <w:b/>
+        </w:rPr>
+        <w:t>jenkins</w:t>
+      </w:r>
+      <w:proofErr w:type="spellEnd"/>
+      <w:r>
+        <w:rPr>
+          <w:b/>
+        </w:rPr>
+        <w:t xml:space="preserve"> </w:t>
+      </w:r>
+      <w:proofErr w:type="spellStart"/>
+      <w:proofErr w:type="gramStart"/>
+      <w:r>
+        <w:rPr>
+          <w:b/>
+        </w:rPr>
+        <w:t>pipeline,build</w:t>
+      </w:r>
+      <w:proofErr w:type="spellEnd"/>
+      <w:proofErr w:type="gramEnd"/>
+      <w:r>
+        <w:rPr>
+          <w:b/>
+        </w:rPr>
+        <w:t xml:space="preserve"> software "</w:t>
+      </w:r>
+    </w:p>
+    <w:p>
+      <w:pPr>
+        <w:rPr>
+          <w:b/>
+        </w:rPr>
+      </w:pPr>
+      <w:r>
+        <w:rPr>
+          <w:b/>
+        </w:rPr>
+        <w:t xml:space="preserve">                }</w:t>
+      </w:r>
+    </w:p>
+    <w:p>
+      <w:pPr>
+        <w:rPr>
+          <w:b/>
+        </w:rPr>
+      </w:pPr>
+      <w:r>
+        <w:rPr>
+          <w:b/>
+        </w:rPr>
+        <w:t xml:space="preserve">            }</w:t>
+      </w:r>
+    </w:p>
+    <w:p>
+      <w:pPr>
+        <w:rPr>
+          <w:b/>
+        </w:rPr>
+      </w:pPr>
+      <w:r>
+        <w:rPr>
+          <w:b/>
+        </w:rPr>
+        <w:t xml:space="preserve">            stage('Deploy</w:t>
+      </w:r>
+      <w:proofErr w:type="gramStart"/>
+      <w:r>
+        <w:rPr>
+          <w:b/>
+        </w:rPr>
+        <w:t>'){</w:t>
+      </w:r>
+      <w:proofErr w:type="gramEnd"/>
+    </w:p>
+    <w:p>
+      <w:pPr>
+        <w:rPr>
+          <w:b/>
+        </w:rPr>
+      </w:pPr>
+      <w:r>
+        <w:rPr>
+          <w:b/>
+        </w:rPr>
+        <w:t xml:space="preserve">                </w:t>
+      </w:r>
+      <w:proofErr w:type="gramStart"/>
+      <w:r>
+        <w:rPr>
+          <w:b/>
+        </w:rPr>
+        <w:t>steps{</w:t>
+      </w:r>
+      <w:proofErr w:type="gramEnd"/>
+    </w:p>
+    <w:p>
+      <w:pPr>
+        <w:rPr>
+          <w:b/>
+        </w:rPr>
+      </w:pPr>
+      <w:r>
+        <w:rPr>
+          <w:b/>
+        </w:rPr>
+        <w:t xml:space="preserve">                    echo "Deploy the application on agent"</w:t>
+      </w:r>
+    </w:p>
+    <w:p>
+      <w:pPr>
+        <w:rPr>
+          <w:b/>
+        </w:rPr>
+      </w:pPr>
+      <w:r>
+        <w:rPr>
+          <w:b/>
+        </w:rPr>
+        <w:t xml:space="preserve">                }</w:t>
+      </w:r>
+    </w:p>
+    <w:p>
+      <w:pPr>
+        <w:rPr>
+          <w:b/>
+        </w:rPr>
+      </w:pPr>
+      <w:r>
+        <w:rPr>
+          <w:b/>
+        </w:rPr>
+        <w:t xml:space="preserve">            }</w:t>
+      </w:r>
+    </w:p>
+    <w:p>
+      <w:pPr>
+        <w:rPr>
+          <w:b/>
+        </w:rPr>
+      </w:pPr>
+      <w:r>
+        <w:rPr>
+          <w:b/>
+        </w:rPr>
+        <w:t xml:space="preserve">            stage('Test</w:t>
+      </w:r>
+      <w:proofErr w:type="gramStart"/>
+      <w:r>
+        <w:rPr>
+          <w:b/>
+        </w:rPr>
+        <w:t>'){</w:t>
+      </w:r>
+      <w:proofErr w:type="gramEnd"/>
+    </w:p>
+    <w:p>
+      <w:pPr>
+        <w:rPr>
+          <w:b/>
+        </w:rPr>
+      </w:pPr>
+      <w:r>
+        <w:rPr>
+          <w:b/>
+        </w:rPr>
+        <w:t xml:space="preserve">                </w:t>
+      </w:r>
+      <w:proofErr w:type="gramStart"/>
+      <w:r>
+        <w:rPr>
+          <w:b/>
+        </w:rPr>
+        <w:t>steps{</w:t>
+      </w:r>
+      <w:proofErr w:type="gramEnd"/>
+    </w:p>
+    <w:p>
+      <w:pPr>
+        <w:rPr>
+          <w:b/>
+        </w:rPr>
+      </w:pPr>
+      <w:r>
+        <w:rPr>
+          <w:b/>
+        </w:rPr>
+        <w:lastRenderedPageBreak/>
+        <w:t xml:space="preserve">                    echo "Test application"</w:t>
+      </w:r>
+    </w:p>
+    <w:p>
+      <w:pPr>
+        <w:rPr>
+          <w:b/>
+        </w:rPr>
+      </w:pPr>
+      <w:r>
+        <w:rPr>
+          <w:b/>
+        </w:rPr>
+        <w:t xml:space="preserve">                }</w:t>
+      </w:r>
+    </w:p>
+    <w:p>
+      <w:pPr>
+        <w:rPr>
+          <w:b/>
+        </w:rPr>
+      </w:pPr>
+      <w:r>
+        <w:rPr>
+          <w:b/>
+        </w:rPr>
+        <w:t xml:space="preserve">                </w:t>
+      </w:r>
+    </w:p>
+    <w:p>
+      <w:pPr>
+        <w:rPr>
+          <w:b/>
+        </w:rPr>
+      </w:pPr>
+      <w:r>
+        <w:rPr>
+          <w:b/>
+        </w:rPr>
+        <w:t xml:space="preserve">            }</w:t>
+      </w:r>
+    </w:p>
+    <w:p>
+      <w:pPr>
+        <w:rPr>
+          <w:b/>
+        </w:rPr>
+      </w:pPr>
+      <w:r>
+        <w:rPr>
+          <w:b/>
+        </w:rPr>
+        <w:t xml:space="preserve">            </w:t>
+      </w:r>
+    </w:p>
+    <w:p>
+      <w:pPr>
+        <w:rPr>
+          <w:b/>
+        </w:rPr>
+      </w:pPr>
+      <w:r>
+        <w:rPr>
+          <w:b/>
+        </w:rPr>
+        <w:t xml:space="preserve">        }</w:t>
+      </w:r>
+    </w:p>
+    <w:p>
+      <w:pPr>
+        <w:rPr>
+          <w:b/>
+        </w:rPr>
+      </w:pPr>
+      <w:r>
+        <w:rPr>
+          <w:b/>
+        </w:rPr>
+        <w:t>}</w:t>
+      </w:r>
+    </w:p>
+    <w:p>
+      <w:pPr>
+        <w:rPr>
+          <w:b/>
+        </w:rPr>
+      </w:pPr>
+    </w:p>
+    <w:p>
+      <w:pPr>
+        <w:rPr>
+          <w:b/>
+        </w:rPr>
+      </w:pPr>
+      <w:r>
+        <w:rPr>
+          <w:b/>
+        </w:rPr>
+        <w:t>Parallel stages:</w:t>
+      </w:r>
+    </w:p>
+    <w:p>
+      <w:pPr>
+        <w:rPr>
+          <w:b/>
+        </w:rPr>
+      </w:pPr>
+      <w:r>
+        <w:rPr>
+          <w:b/>
+        </w:rPr>
+        <w:t>stage('Test</w:t>
+      </w:r>
+      <w:proofErr w:type="gramStart"/>
+      <w:r>
+        <w:rPr>
+          <w:b/>
+        </w:rPr>
+        <w:t>'){</w:t>
+      </w:r>
+      <w:proofErr w:type="gramEnd"/>
+    </w:p>
+    <w:p>
+      <w:pPr>
+        <w:rPr>
+          <w:b/>
+        </w:rPr>
+      </w:pPr>
+      <w:r>
+        <w:rPr>
+          <w:b/>
+        </w:rPr>
+        <w:t xml:space="preserve">               parallel { </w:t>
+      </w:r>
+    </w:p>
+    <w:p>
+      <w:pPr>
+        <w:rPr>
+          <w:b/>
+        </w:rPr>
+      </w:pPr>
+      <w:r>
+        <w:rPr>
+          <w:b/>
+        </w:rPr>
+        <w:t xml:space="preserve">                            </w:t>
+      </w:r>
+      <w:proofErr w:type="gramStart"/>
+      <w:r>
+        <w:rPr>
+          <w:b/>
+        </w:rPr>
+        <w:t>stage(</w:t>
+      </w:r>
+      <w:proofErr w:type="gramEnd"/>
+      <w:r>
+        <w:rPr>
+          <w:b/>
+        </w:rPr>
+        <w:t>'Unit Test') {</w:t>
+      </w:r>
+    </w:p>
+    <w:p>
+      <w:pPr>
+        <w:rPr>
+          <w:b/>
+        </w:rPr>
+      </w:pPr>
+      <w:r>
+        <w:rPr>
+          <w:b/>
+        </w:rPr>
+        <w:t xml:space="preserve">                           steps {</w:t>
+      </w:r>
+    </w:p>
+    <w:p>
+      <w:pPr>
+        <w:rPr>
+          <w:b/>
+        </w:rPr>
+      </w:pPr>
+      <w:r>
+        <w:rPr>
+          <w:b/>
+        </w:rPr>
+        <w:t xml:space="preserve">                                echo "Running the unit test..."</w:t>
+      </w:r>
+    </w:p>
+    <w:p>
+      <w:pPr>
+        <w:rPr>
+          <w:b/>
+        </w:rPr>
+      </w:pPr>
+      <w:r>
+        <w:rPr>
+          <w:b/>
+        </w:rPr>
+        <w:t xml:space="preserve">                           }</w:t>
+      </w:r>
+    </w:p>
+    <w:p>
+      <w:pPr>
+        <w:rPr>
+          <w:b/>
+        </w:rPr>
+      </w:pPr>
+      <w:r>
+        <w:rPr>
+          <w:b/>
+        </w:rPr>
+        <w:t xml:space="preserve">                           }</w:t>
+      </w:r>
+    </w:p>
+    <w:p>
+      <w:pPr>
+        <w:rPr>
+          <w:b/>
+        </w:rPr>
+      </w:pPr>
+      <w:r>
+        <w:rPr>
+          <w:b/>
+        </w:rPr>
+        <w:t xml:space="preserve">                           </w:t>
+      </w:r>
+      <w:proofErr w:type="gramStart"/>
+      <w:r>
+        <w:rPr>
+          <w:b/>
+        </w:rPr>
+        <w:t>stage(</w:t>
+      </w:r>
+      <w:proofErr w:type="gramEnd"/>
+      <w:r>
+        <w:rPr>
+          <w:b/>
+        </w:rPr>
+        <w:t>'</w:t>
+      </w:r>
+      <w:proofErr w:type="spellStart"/>
+      <w:r>
+        <w:rPr>
+          <w:b/>
+        </w:rPr>
+        <w:t>jUNIT</w:t>
+      </w:r>
+      <w:proofErr w:type="spellEnd"/>
+      <w:r>
+        <w:rPr>
+          <w:b/>
+        </w:rPr>
+        <w:t xml:space="preserve"> Test') {</w:t>
+      </w:r>
+    </w:p>
+    <w:p>
+      <w:pPr>
+        <w:rPr>
+          <w:b/>
+        </w:rPr>
+      </w:pPr>
+      <w:r>
+        <w:rPr>
+          <w:b/>
+        </w:rPr>
+        <w:t xml:space="preserve">                           steps {</w:t>
+      </w:r>
+    </w:p>
+    <w:p>
+      <w:pPr>
+        <w:rPr>
+          <w:b/>
+        </w:rPr>
+      </w:pPr>
+      <w:r>
+        <w:rPr>
+          <w:b/>
+        </w:rPr>
+        <w:t xml:space="preserve">                                echo "Running the unit test..."</w:t>
+      </w:r>
+    </w:p>
+    <w:p>
+      <w:pPr>
+        <w:rPr>
+          <w:b/>
+        </w:rPr>
+      </w:pPr>
+      <w:r>
+        <w:rPr>
+          <w:b/>
+        </w:rPr>
+        <w:t xml:space="preserve">                           }</w:t>
+      </w:r>
+    </w:p>
+    <w:p>
+      <w:pPr>
+        <w:rPr>
+          <w:b/>
+        </w:rPr>
+      </w:pPr>
+      <w:r>
+        <w:rPr>
+          <w:b/>
+        </w:rPr>
+        <w:t xml:space="preserve">                           }</w:t>
+      </w:r>
+    </w:p>
+    <w:p>
+      <w:pPr>
+        <w:rPr>
+          <w:b/>
+        </w:rPr>
+      </w:pPr>
+      <w:r>
+        <w:rPr>
+          <w:b/>
+        </w:rPr>
+        <w:t xml:space="preserve">                 }</w:t>
+      </w:r>
+    </w:p>
+    <w:p>
+      <w:pPr>
+        <w:rPr>
+          <w:b/>
+        </w:rPr>
+      </w:pPr>
+      <w:r>
+        <w:rPr>
+          <w:b/>
+        </w:rPr>
+        <w:t xml:space="preserve">            </w:t>
+      </w:r>
+    </w:p>
+    <w:p>
+      <w:pPr>
+        <w:rPr>
+          <w:b/>
+        </w:rPr>
+      </w:pPr>
+      <w:r>
+        <w:rPr>
+          <w:b/>
+        </w:rPr>
+        <w:t xml:space="preserve">            }</w:t>
+      </w:r>
+    </w:p>
+    <w:p>
+      <w:pPr>
+        <w:rPr>
+          <w:b/>
+        </w:rPr>
+      </w:pPr>
+      <w:r>
+        <w:rPr>
+          <w:b/>
+        </w:rPr>
+        <w:t xml:space="preserve">Info about </w:t>
+      </w:r>
+      <w:proofErr w:type="spellStart"/>
+      <w:r>
+        <w:rPr>
+          <w:b/>
+        </w:rPr>
+        <w:t>artifactory</w:t>
+      </w:r>
+      <w:proofErr w:type="spellEnd"/>
+      <w:r>
+        <w:rPr>
+          <w:b/>
+        </w:rPr>
+        <w:t xml:space="preserve"> repos </w:t>
+      </w:r>
+      <w:hyperlink r:id="rId8" w:history="1">
+        <w:r>
+          <w:rPr>
+            <w:rStyle w:val="Hyperlink"/>
+          </w:rPr>
+          <w:t>https://jenkins.io/doc/pipeline/examples/</w:t>
+        </w:r>
+      </w:hyperlink>
       <w:bookmarkStart w:id="0" w:name="_GoBack"/>
       <w:bookmarkEnd w:id="0"/>
-    </w:p>
-    <w:p>
-      <w:pPr>
-        <w:ind w:firstLine="360"/>
-        <w:rPr>
-          <w:b/>
-        </w:rPr>
-      </w:pPr>
-      <w:r>
-        <w:rPr>
-          <w:b/>
-        </w:rPr>
-        <w:t>Password of admin:</w:t>
-      </w:r>
-    </w:p>
-    <w:p>
-      <w:pPr>
-        <w:ind w:firstLine="720"/>
-      </w:pPr>
-      <w:r>
-        <w:t>/var/lib/</w:t>
-      </w:r>
-      <w:proofErr w:type="spellStart"/>
-      <w:r>
-        <w:t>jenkins</w:t>
-      </w:r>
-      <w:proofErr w:type="spellEnd"/>
-      <w:r>
-        <w:t>/secrets/</w:t>
-      </w:r>
-      <w:proofErr w:type="spellStart"/>
-      <w:r>
-        <w:t>initialAdminPassword</w:t>
-      </w:r>
-      <w:proofErr w:type="spellEnd"/>
-    </w:p>
-    <w:p>
-      <w:pPr>
-        <w:rPr>
-          <w:b/>
-        </w:rPr>
-      </w:pPr>
-      <w:proofErr w:type="spellStart"/>
-      <w:r>
-        <w:rPr>
-          <w:b/>
-        </w:rPr>
-        <w:t>Proxy_to_install</w:t>
-      </w:r>
-      <w:proofErr w:type="spellEnd"/>
-      <w:r>
-        <w:rPr>
-          <w:b/>
-        </w:rPr>
-        <w:t xml:space="preserve"> plugins:</w:t>
-      </w:r>
-      <w:r>
-        <w:rPr>
-          <w:b/>
-        </w:rPr>
-        <w:t xml:space="preserve"> Nokia </w:t>
-      </w:r>
-      <w:proofErr w:type="spellStart"/>
-      <w:r>
-        <w:rPr>
-          <w:b/>
-        </w:rPr>
-        <w:t>prox</w:t>
-      </w:r>
-      <w:proofErr w:type="spellEnd"/>
-    </w:p>
-    <w:p>
-      <w:pPr>
-        <w:rPr>
-          <w:b/>
-        </w:rPr>
-      </w:pPr>
-      <w:r>
-        <w:rPr>
-          <w:b/>
-        </w:rPr>
-        <w:t xml:space="preserve">2. </w:t>
-      </w:r>
-      <w:r>
-        <w:rPr>
-          <w:b/>
-        </w:rPr>
-        <w:t>Change of Jenkins user to root:</w:t>
-      </w:r>
-    </w:p>
-    <w:p>
-      <w:r>
-        <w:t>vim /etc/</w:t>
-      </w:r>
-      <w:proofErr w:type="spellStart"/>
-      <w:r>
-        <w:t>sysconfig</w:t>
-      </w:r>
-      <w:proofErr w:type="spellEnd"/>
-      <w:r>
-        <w:t>/</w:t>
-      </w:r>
-      <w:proofErr w:type="spellStart"/>
-      <w:r>
-        <w:t>jenkins</w:t>
-      </w:r>
-      <w:proofErr w:type="spellEnd"/>
-    </w:p>
-    <w:p>
-      <w:r>
-        <w:t>2. Find this $JENKINS_USER and change to “root”:</w:t>
-      </w:r>
-    </w:p>
-    <w:p>
-      <w:r>
-        <w:t>$JENKINS_USER="root"</w:t>
-      </w:r>
-    </w:p>
-    <w:p>
-      <w:r>
-        <w:t xml:space="preserve">3. Then change the ownership of Jenkins home, </w:t>
-      </w:r>
-      <w:proofErr w:type="spellStart"/>
-      <w:r>
-        <w:t>webroot</w:t>
-      </w:r>
-      <w:proofErr w:type="spellEnd"/>
-      <w:r>
-        <w:t xml:space="preserve"> and logs:</w:t>
-      </w:r>
-    </w:p>
-    <w:p>
-      <w:proofErr w:type="spellStart"/>
-      <w:r>
-        <w:t>chown</w:t>
-      </w:r>
-      <w:proofErr w:type="spellEnd"/>
-      <w:r>
-        <w:t xml:space="preserve"> -R </w:t>
-      </w:r>
-      <w:proofErr w:type="spellStart"/>
-      <w:proofErr w:type="gramStart"/>
-      <w:r>
-        <w:t>root:root</w:t>
-      </w:r>
-      <w:proofErr w:type="spellEnd"/>
-      <w:proofErr w:type="gramEnd"/>
-      <w:r>
-        <w:t xml:space="preserve"> /var/lib/</w:t>
-      </w:r>
-      <w:proofErr w:type="spellStart"/>
-      <w:r>
-        <w:t>jenkins</w:t>
-      </w:r>
-      <w:proofErr w:type="spellEnd"/>
-    </w:p>
-    <w:p>
-      <w:proofErr w:type="spellStart"/>
-      <w:r>
-        <w:t>chown</w:t>
-      </w:r>
-      <w:proofErr w:type="spellEnd"/>
-      <w:r>
-        <w:t xml:space="preserve"> -R </w:t>
-      </w:r>
-      <w:proofErr w:type="spellStart"/>
-      <w:proofErr w:type="gramStart"/>
-      <w:r>
-        <w:t>root:root</w:t>
-      </w:r>
-      <w:proofErr w:type="spellEnd"/>
-      <w:proofErr w:type="gramEnd"/>
-      <w:r>
-        <w:t xml:space="preserve"> /var/cache/</w:t>
-      </w:r>
-      <w:proofErr w:type="spellStart"/>
-      <w:r>
-        <w:t>jenkins</w:t>
-      </w:r>
-      <w:proofErr w:type="spellEnd"/>
-    </w:p>
-    <w:p>
-      <w:proofErr w:type="spellStart"/>
-      <w:r>
-        <w:t>chown</w:t>
-      </w:r>
-      <w:proofErr w:type="spellEnd"/>
-      <w:r>
-        <w:t xml:space="preserve"> -R </w:t>
-      </w:r>
-      <w:proofErr w:type="spellStart"/>
-      <w:proofErr w:type="gramStart"/>
-      <w:r>
-        <w:t>root:root</w:t>
-      </w:r>
-      <w:proofErr w:type="spellEnd"/>
-      <w:proofErr w:type="gramEnd"/>
-      <w:r>
-        <w:t xml:space="preserve"> /var/log/</w:t>
-      </w:r>
-      <w:proofErr w:type="spellStart"/>
-      <w:r>
-        <w:t>jenkins</w:t>
-      </w:r>
-      <w:proofErr w:type="spellEnd"/>
-    </w:p>
-    <w:p>
-      <w:pPr>
-        <w:rPr>
-          <w:b/>
-        </w:rPr>
-      </w:pPr>
-      <w:r>
-        <w:rPr>
-          <w:b/>
-        </w:rPr>
-        <w:t xml:space="preserve">3. </w:t>
-      </w:r>
-      <w:r>
-        <w:rPr>
-          <w:b/>
-        </w:rPr>
-        <w:t>S</w:t>
-      </w:r>
-      <w:r>
-        <w:rPr>
-          <w:b/>
-        </w:rPr>
-        <w:t>een how to pipeline the jobs, and different sty</w:t>
-      </w:r>
-      <w:r>
-        <w:rPr>
-          <w:b/>
-        </w:rPr>
-        <w:t xml:space="preserve">le viewing of jobs using plugins </w:t>
-      </w:r>
-      <w:r>
-        <w:rPr>
-          <w:b/>
-        </w:rPr>
-        <w:t xml:space="preserve">build monitor, </w:t>
-      </w:r>
-      <w:r>
-        <w:rPr>
-          <w:b/>
-        </w:rPr>
-        <w:t xml:space="preserve">build pipeline views </w:t>
-      </w:r>
-    </w:p>
-    <w:p>
-      <w:pPr>
-        <w:rPr>
-          <w:b/>
-        </w:rPr>
-      </w:pPr>
-      <w:r>
-        <w:rPr>
-          <w:b/>
-        </w:rPr>
-        <w:t xml:space="preserve">Poll mailbox trigger plugin -&gt; will help to run job when you get mail with matched subject </w:t>
-      </w:r>
-      <w:r>
-        <w:rPr>
-          <w:b/>
-        </w:rPr>
-        <w:t>in Jenkins</w:t>
-      </w:r>
-    </w:p>
-    <w:p>
-      <w:pPr>
-        <w:rPr>
-          <w:b/>
-        </w:rPr>
-      </w:pPr>
-      <w:r>
-        <w:rPr>
-          <w:b/>
-        </w:rPr>
-        <w:t>4. Seen configure nodes in Jenkins a</w:t>
-      </w:r>
-      <w:r>
-        <w:rPr>
-          <w:b/>
-        </w:rPr>
-        <w:t>nd executing job on remote node</w:t>
-      </w:r>
-      <w:r>
-        <w:rPr>
-          <w:b/>
-        </w:rPr>
-        <w:t>::</w:t>
-      </w:r>
-      <w:r>
-        <w:rPr>
-          <w:b/>
-        </w:rPr>
-        <w:t xml:space="preserve"> </w:t>
-      </w:r>
-      <w:r>
-        <w:rPr>
-          <w:b/>
-        </w:rPr>
-        <w:t xml:space="preserve"> </w:t>
-      </w:r>
-      <w:proofErr w:type="spellStart"/>
-      <w:r>
-        <w:rPr>
-          <w:b/>
-        </w:rPr>
-        <w:t>mangage</w:t>
-      </w:r>
-      <w:proofErr w:type="spellEnd"/>
-      <w:r>
-        <w:rPr>
-          <w:b/>
-        </w:rPr>
-        <w:t xml:space="preserve"> Jenkins -&gt; manage nodes -&gt; add remote machine details and while creating jobs select give label name</w:t>
-      </w:r>
-    </w:p>
-    <w:p>
-      <w:pPr>
-        <w:rPr>
-          <w:b/>
-        </w:rPr>
-      </w:pPr>
-      <w:r>
-        <w:rPr>
-          <w:b/>
-        </w:rPr>
-        <w:t>Select option ‘Restrict where this project can be run’</w:t>
-      </w:r>
-    </w:p>
-    <w:p>
-      <w:pPr>
-        <w:rPr>
-          <w:b/>
-        </w:rPr>
-      </w:pPr>
-      <w:r>
-        <w:rPr>
-          <w:b/>
-        </w:rPr>
-        <w:t xml:space="preserve">5. creating job with parameters: </w:t>
-      </w:r>
-      <w:r>
-        <w:rPr>
-          <w:b/>
-        </w:rPr>
-        <w:t>to create job with parameters select option “This project is parameterized”</w:t>
-      </w:r>
-      <w:r>
-        <w:rPr>
-          <w:b/>
-        </w:rPr>
-        <w:t xml:space="preserve"> then select drop-down list </w:t>
-      </w:r>
-      <w:r>
-        <w:rPr>
-          <w:b/>
-        </w:rPr>
-        <w:t>as per yours</w:t>
-      </w:r>
-    </w:p>
-    <w:p>
-      <w:pPr>
-        <w:rPr>
-          <w:b/>
-        </w:rPr>
-      </w:pPr>
-    </w:p>
-    <w:p>
-      <w:pPr>
-        <w:rPr>
-          <w:b/>
-        </w:rPr>
-      </w:pPr>
-    </w:p>
-    <w:p>
-      <w:pPr>
-        <w:rPr>
-          <w:b/>
-        </w:rPr>
-      </w:pPr>
-    </w:p>
-    <w:p>
-      <w:pPr>
-        <w:rPr>
-          <w:b/>
-        </w:rPr>
-      </w:pPr>
     </w:p>
     <w:sectPr>
       <w:pgSz w:w="11906" w:h="16838"/>
@@ -683,6 +1858,119 @@
     </w:lvl>
   </w:abstractNum>
   <w:abstractNum w:abstractNumId="1" w15:restartNumberingAfterBreak="0">
+    <w:nsid w:val="3ABA20DE"/>
+    <w:multiLevelType w:val="multilevel"/>
+    <w:tmpl w:val="3334B712"/>
+    <w:lvl w:ilvl="0">
+      <w:start w:val="1"/>
+      <w:numFmt w:val="decimal"/>
+      <w:lvlText w:val="%1."/>
+      <w:lvlJc w:val="left"/>
+      <w:pPr>
+        <w:tabs>
+          <w:tab w:val="num" w:pos="720"/>
+        </w:tabs>
+        <w:ind w:left="720" w:hanging="360"/>
+      </w:pPr>
+    </w:lvl>
+    <w:lvl w:ilvl="1" w:tentative="1">
+      <w:start w:val="1"/>
+      <w:numFmt w:val="decimal"/>
+      <w:lvlText w:val="%2."/>
+      <w:lvlJc w:val="left"/>
+      <w:pPr>
+        <w:tabs>
+          <w:tab w:val="num" w:pos="1440"/>
+        </w:tabs>
+        <w:ind w:left="1440" w:hanging="360"/>
+      </w:pPr>
+    </w:lvl>
+    <w:lvl w:ilvl="2" w:tentative="1">
+      <w:start w:val="1"/>
+      <w:numFmt w:val="decimal"/>
+      <w:lvlText w:val="%3."/>
+      <w:lvlJc w:val="left"/>
+      <w:pPr>
+        <w:tabs>
+          <w:tab w:val="num" w:pos="2160"/>
+        </w:tabs>
+        <w:ind w:left="2160" w:hanging="360"/>
+      </w:pPr>
+    </w:lvl>
+    <w:lvl w:ilvl="3" w:tentative="1">
+      <w:start w:val="1"/>
+      <w:numFmt w:val="decimal"/>
+      <w:lvlText w:val="%4."/>
+      <w:lvlJc w:val="left"/>
+      <w:pPr>
+        <w:tabs>
+          <w:tab w:val="num" w:pos="2880"/>
+        </w:tabs>
+        <w:ind w:left="2880" w:hanging="360"/>
+      </w:pPr>
+    </w:lvl>
+    <w:lvl w:ilvl="4" w:tentative="1">
+      <w:start w:val="1"/>
+      <w:numFmt w:val="decimal"/>
+      <w:lvlText w:val="%5."/>
+      <w:lvlJc w:val="left"/>
+      <w:pPr>
+        <w:tabs>
+          <w:tab w:val="num" w:pos="3600"/>
+        </w:tabs>
+        <w:ind w:left="3600" w:hanging="360"/>
+      </w:pPr>
+    </w:lvl>
+    <w:lvl w:ilvl="5" w:tentative="1">
+      <w:start w:val="1"/>
+      <w:numFmt w:val="decimal"/>
+      <w:lvlText w:val="%6."/>
+      <w:lvlJc w:val="left"/>
+      <w:pPr>
+        <w:tabs>
+          <w:tab w:val="num" w:pos="4320"/>
+        </w:tabs>
+        <w:ind w:left="4320" w:hanging="360"/>
+      </w:pPr>
+    </w:lvl>
+    <w:lvl w:ilvl="6" w:tentative="1">
+      <w:start w:val="1"/>
+      <w:numFmt w:val="decimal"/>
+      <w:lvlText w:val="%7."/>
+      <w:lvlJc w:val="left"/>
+      <w:pPr>
+        <w:tabs>
+          <w:tab w:val="num" w:pos="5040"/>
+        </w:tabs>
+        <w:ind w:left="5040" w:hanging="360"/>
+      </w:pPr>
+    </w:lvl>
+    <w:lvl w:ilvl="7" w:tentative="1">
+      <w:start w:val="1"/>
+      <w:numFmt w:val="decimal"/>
+      <w:lvlText w:val="%8."/>
+      <w:lvlJc w:val="left"/>
+      <w:pPr>
+        <w:tabs>
+          <w:tab w:val="num" w:pos="5760"/>
+        </w:tabs>
+        <w:ind w:left="5760" w:hanging="360"/>
+      </w:pPr>
+    </w:lvl>
+    <w:lvl w:ilvl="8" w:tentative="1">
+      <w:start w:val="1"/>
+      <w:numFmt w:val="decimal"/>
+      <w:lvlText w:val="%9."/>
+      <w:lvlJc w:val="left"/>
+      <w:pPr>
+        <w:tabs>
+          <w:tab w:val="num" w:pos="6480"/>
+        </w:tabs>
+        <w:ind w:left="6480" w:hanging="360"/>
+      </w:pPr>
+    </w:lvl>
+  </w:abstractNum>
+  <w:abstractNum w:abstractNumId="2" w15:restartNumberingAfterBreak="0">
     <w:nsid w:val="5D205F31"/>
     <w:multiLevelType w:val="hybridMultilevel"/>
     <w:tmpl w:val="CC5441FC"/>
@@ -775,6 +2063,9 @@
     <w:abstractNumId w:val="0"/>
   </w:num>
   <w:num w:numId="2">
+    <w:abstractNumId w:val="2"/>
+  </w:num>
+  <w:num w:numId="3">
     <w:abstractNumId w:val="1"/>
   </w:num>
 </w:numbering>
@@ -1178,6 +2469,49 @@
     <w:name w:val="Normal"/>
     <w:qFormat/>
   </w:style>
+  <w:style w:type="paragraph" w:styleId="Heading2">
+    <w:name w:val="heading 2"/>
+    <w:basedOn w:val="Normal"/>
+    <w:link w:val="Heading2Char"/>
+    <w:uiPriority w:val="9"/>
+    <w:qFormat/>
+    <w:rsid w:val="00B86D54"/>
+    <w:pPr>
+      <w:spacing w:before="100" w:beforeAutospacing="1" w:after="100" w:afterAutospacing="1" w:line="240" w:lineRule="auto"/>
+      <w:outlineLvl w:val="1"/>
+    </w:pPr>
+    <w:rPr>
+      <w:rFonts w:ascii="Times New Roman" w:eastAsia="Times New Roman" w:hAnsi="Times New Roman" w:cs="Times New Roman"/>
+      <w:b/>
+      <w:bCs/>
+      <w:sz w:val="36"/>
+      <w:szCs w:val="36"/>
+      <w:lang w:eastAsia="en-IN"/>
+    </w:rPr>
+  </w:style>
+  <w:style w:type="paragraph" w:styleId="Heading3">
+    <w:name w:val="heading 3"/>
+    <w:basedOn w:val="Normal"/>
+    <w:next w:val="Normal"/>
+    <w:link w:val="Heading3Char"/>
+    <w:uiPriority w:val="9"/>
+    <w:semiHidden/>
+    <w:unhideWhenUsed/>
+    <w:qFormat/>
+    <w:rsid w:val="00707AB0"/>
+    <w:pPr>
+      <w:keepNext/>
+      <w:keepLines/>
+      <w:spacing w:before="40" w:after="0"/>
+      <w:outlineLvl w:val="2"/>
+    </w:pPr>
+    <w:rPr>
+      <w:rFonts w:asciiTheme="majorHAnsi" w:eastAsiaTheme="majorEastAsia" w:hAnsiTheme="majorHAnsi" w:cstheme="majorBidi"/>
+      <w:color w:val="1F3763" w:themeColor="accent1" w:themeShade="7F"/>
+      <w:sz w:val="24"/>
+      <w:szCs w:val="24"/>
+    </w:rPr>
+  </w:style>
   <w:style w:type="character" w:default="1" w:styleId="DefaultParagraphFont">
     <w:name w:val="Default Paragraph Font"/>
     <w:uiPriority w:val="1"/>
@@ -1215,6 +2549,123 @@
       <w:ind w:left="720"/>
       <w:contextualSpacing/>
     </w:pPr>
+  </w:style>
+  <w:style w:type="character" w:styleId="Strong">
+    <w:name w:val="Strong"/>
+    <w:basedOn w:val="DefaultParagraphFont"/>
+    <w:uiPriority w:val="22"/>
+    <w:qFormat/>
+    <w:rsid w:val="00E52B60"/>
+    <w:rPr>
+      <w:b/>
+      <w:bCs/>
+    </w:rPr>
+  </w:style>
+  <w:style w:type="character" w:customStyle="1" w:styleId="Heading2Char">
+    <w:name w:val="Heading 2 Char"/>
+    <w:basedOn w:val="DefaultParagraphFont"/>
+    <w:link w:val="Heading2"/>
+    <w:uiPriority w:val="9"/>
+    <w:rsid w:val="00B86D54"/>
+    <w:rPr>
+      <w:rFonts w:ascii="Times New Roman" w:eastAsia="Times New Roman" w:hAnsi="Times New Roman" w:cs="Times New Roman"/>
+      <w:b/>
+      <w:bCs/>
+      <w:sz w:val="36"/>
+      <w:szCs w:val="36"/>
+      <w:lang w:eastAsia="en-IN"/>
+    </w:rPr>
+  </w:style>
+  <w:style w:type="paragraph" w:styleId="NormalWeb">
+    <w:name w:val="Normal (Web)"/>
+    <w:basedOn w:val="Normal"/>
+    <w:uiPriority w:val="99"/>
+    <w:semiHidden/>
+    <w:unhideWhenUsed/>
+    <w:rsid w:val="00B86D54"/>
+    <w:pPr>
+      <w:spacing w:before="100" w:beforeAutospacing="1" w:after="100" w:afterAutospacing="1" w:line="240" w:lineRule="auto"/>
+    </w:pPr>
+    <w:rPr>
+      <w:rFonts w:ascii="Times New Roman" w:eastAsia="Times New Roman" w:hAnsi="Times New Roman" w:cs="Times New Roman"/>
+      <w:sz w:val="24"/>
+      <w:szCs w:val="24"/>
+      <w:lang w:eastAsia="en-IN"/>
+    </w:rPr>
+  </w:style>
+  <w:style w:type="character" w:customStyle="1" w:styleId="Heading3Char">
+    <w:name w:val="Heading 3 Char"/>
+    <w:basedOn w:val="DefaultParagraphFont"/>
+    <w:link w:val="Heading3"/>
+    <w:uiPriority w:val="9"/>
+    <w:semiHidden/>
+    <w:rsid w:val="00707AB0"/>
+    <w:rPr>
+      <w:rFonts w:asciiTheme="majorHAnsi" w:eastAsiaTheme="majorEastAsia" w:hAnsiTheme="majorHAnsi" w:cstheme="majorBidi"/>
+      <w:color w:val="1F3763" w:themeColor="accent1" w:themeShade="7F"/>
+      <w:sz w:val="24"/>
+      <w:szCs w:val="24"/>
+    </w:rPr>
+  </w:style>
+  <w:style w:type="character" w:styleId="Hyperlink">
+    <w:name w:val="Hyperlink"/>
+    <w:basedOn w:val="DefaultParagraphFont"/>
+    <w:uiPriority w:val="99"/>
+    <w:semiHidden/>
+    <w:unhideWhenUsed/>
+    <w:rsid w:val="00504B68"/>
+    <w:rPr>
+      <w:color w:val="0000FF"/>
+      <w:u w:val="single"/>
+    </w:rPr>
+  </w:style>
+  <w:style w:type="paragraph" w:styleId="HTMLPreformatted">
+    <w:name w:val="HTML Preformatted"/>
+    <w:basedOn w:val="Normal"/>
+    <w:link w:val="HTMLPreformattedChar"/>
+    <w:uiPriority w:val="99"/>
+    <w:unhideWhenUsed/>
+    <w:rsid w:val="009252F5"/>
+    <w:pPr>
+      <w:tabs>
+        <w:tab w:val="left" w:pos="916"/>
+        <w:tab w:val="left" w:pos="1832"/>
+        <w:tab w:val="left" w:pos="2748"/>
+        <w:tab w:val="left" w:pos="3664"/>
+        <w:tab w:val="left" w:pos="4580"/>
+        <w:tab w:val="left" w:pos="5496"/>
+        <w:tab w:val="left" w:pos="6412"/>
+        <w:tab w:val="left" w:pos="7328"/>
+        <w:tab w:val="left" w:pos="8244"/>
+        <w:tab w:val="left" w:pos="9160"/>
+        <w:tab w:val="left" w:pos="10076"/>
+        <w:tab w:val="left" w:pos="10992"/>
+        <w:tab w:val="left" w:pos="11908"/>
+        <w:tab w:val="left" w:pos="12824"/>
+        <w:tab w:val="left" w:pos="13740"/>
+        <w:tab w:val="left" w:pos="14656"/>
+      </w:tabs>
+      <w:spacing w:after="0" w:line="240" w:lineRule="auto"/>
+    </w:pPr>
+    <w:rPr>
+      <w:rFonts w:ascii="Courier New" w:eastAsia="Times New Roman" w:hAnsi="Courier New" w:cs="Courier New"/>
+      <w:sz w:val="20"/>
+      <w:szCs w:val="20"/>
+      <w:lang w:eastAsia="en-IN"/>
+    </w:rPr>
+  </w:style>
+  <w:style w:type="character" w:customStyle="1" w:styleId="HTMLPreformattedChar">
+    <w:name w:val="HTML Preformatted Char"/>
+    <w:basedOn w:val="DefaultParagraphFont"/>
+    <w:link w:val="HTMLPreformatted"/>
+    <w:uiPriority w:val="99"/>
+    <w:rsid w:val="009252F5"/>
+    <w:rPr>
+      <w:rFonts w:ascii="Courier New" w:eastAsia="Times New Roman" w:hAnsi="Courier New" w:cs="Courier New"/>
+      <w:sz w:val="20"/>
+      <w:szCs w:val="20"/>
+      <w:lang w:eastAsia="en-IN"/>
+    </w:rPr>
   </w:style>
 </w:styles>
 </file>

</xml_diff>

<commit_message>
update tech not docs
</commit_message>
<xml_diff>
--- a/Tech_Note/Jenkins_TechNote.docx
+++ b/Tech_Note/Jenkins_TechNote.docx
@@ -2130,11 +2130,6 @@
       </w:r>
     </w:p>
     <w:p>
-      <w:pPr>
-        <w:rPr>
-          <w:b/>
-        </w:rPr>
-      </w:pPr>
       <w:hyperlink r:id="rId9" w:history="1">
         <w:r>
           <w:rPr>
@@ -2146,6 +2141,217 @@
       <w:r>
         <w:t xml:space="preserve"> info about shared-libraries</w:t>
       </w:r>
+    </w:p>
+    <w:p/>
+    <w:p>
+      <w:pPr>
+        <w:rPr>
+          <w:rStyle w:val="Strong"/>
+          <w:rFonts w:ascii="Arial" w:hAnsi="Arial" w:cs="Arial"/>
+          <w:color w:val="FF6600"/>
+          <w:sz w:val="23"/>
+          <w:szCs w:val="23"/>
+          <w:bdr w:val="none" w:sz="0" w:space="0" w:color="auto" w:frame="1"/>
+          <w:shd w:val="clear" w:color="auto" w:fill="FFFFFF"/>
+        </w:rPr>
+      </w:pPr>
+      <w:r>
+        <w:rPr>
+          <w:rStyle w:val="Strong"/>
+          <w:rFonts w:ascii="Arial" w:hAnsi="Arial" w:cs="Arial"/>
+          <w:color w:val="FF6600"/>
+          <w:sz w:val="23"/>
+          <w:szCs w:val="23"/>
+          <w:bdr w:val="none" w:sz="0" w:space="0" w:color="auto" w:frame="1"/>
+          <w:shd w:val="clear" w:color="auto" w:fill="FFFFFF"/>
+        </w:rPr>
+        <w:t> How to create a backup and copy files in Jenkins?</w:t>
+      </w:r>
+    </w:p>
+    <w:p>
+      <w:pPr>
+        <w:shd w:val="clear" w:color="auto" w:fill="FFFFFF"/>
+        <w:spacing w:after="0" w:line="240" w:lineRule="auto"/>
+        <w:rPr>
+          <w:rFonts w:ascii="Arial" w:eastAsia="Times New Roman" w:hAnsi="Arial" w:cs="Arial"/>
+          <w:color w:val="3A3A3A"/>
+          <w:sz w:val="23"/>
+          <w:szCs w:val="23"/>
+          <w:lang w:eastAsia="en-IN"/>
+        </w:rPr>
+      </w:pPr>
+      <w:r>
+        <w:rPr>
+          <w:rFonts w:ascii="Arial" w:eastAsia="Times New Roman" w:hAnsi="Arial" w:cs="Arial"/>
+          <w:color w:val="3A3A3A"/>
+          <w:sz w:val="23"/>
+          <w:szCs w:val="23"/>
+          <w:lang w:eastAsia="en-IN"/>
+        </w:rPr>
+        <w:t>I</w:t>
+      </w:r>
+      <w:r>
+        <w:rPr>
+          <w:rFonts w:ascii="Arial" w:eastAsia="Times New Roman" w:hAnsi="Arial" w:cs="Arial"/>
+          <w:color w:val="3A3A3A"/>
+          <w:sz w:val="23"/>
+          <w:szCs w:val="23"/>
+          <w:lang w:eastAsia="en-IN"/>
+        </w:rPr>
+        <w:t>n Jenkins, all the settings, build logs and configurations are stored in the JENKINS_HOME</w:t>
+      </w:r>
+      <w:r>
+        <w:rPr>
+          <w:rFonts w:ascii="Arial" w:eastAsia="Times New Roman" w:hAnsi="Arial" w:cs="Arial"/>
+          <w:color w:val="3A3A3A"/>
+          <w:sz w:val="23"/>
+          <w:szCs w:val="23"/>
+          <w:lang w:eastAsia="en-IN"/>
+        </w:rPr>
+        <w:br/>
+        <w:t>directory. Whenever you want to create a backup of your Jenkins you can back up </w:t>
+      </w:r>
+      <w:proofErr w:type="spellStart"/>
+      <w:r>
+        <w:rPr>
+          <w:rFonts w:ascii="Arial" w:eastAsia="Times New Roman" w:hAnsi="Arial" w:cs="Arial"/>
+          <w:b/>
+          <w:bCs/>
+          <w:color w:val="3A3A3A"/>
+          <w:sz w:val="23"/>
+          <w:szCs w:val="23"/>
+          <w:bdr w:val="none" w:sz="0" w:space="0" w:color="auto" w:frame="1"/>
+          <w:lang w:eastAsia="en-IN"/>
+        </w:rPr>
+        <w:t>JENKINS_HOME</w:t>
+      </w:r>
+      <w:r>
+        <w:rPr>
+          <w:rFonts w:ascii="Arial" w:eastAsia="Times New Roman" w:hAnsi="Arial" w:cs="Arial"/>
+          <w:color w:val="3A3A3A"/>
+          <w:sz w:val="23"/>
+          <w:szCs w:val="23"/>
+          <w:lang w:eastAsia="en-IN"/>
+        </w:rPr>
+        <w:t>directory</w:t>
+      </w:r>
+      <w:proofErr w:type="spellEnd"/>
+      <w:r>
+        <w:rPr>
+          <w:rFonts w:ascii="Arial" w:eastAsia="Times New Roman" w:hAnsi="Arial" w:cs="Arial"/>
+          <w:color w:val="3A3A3A"/>
+          <w:sz w:val="23"/>
+          <w:szCs w:val="23"/>
+          <w:lang w:eastAsia="en-IN"/>
+        </w:rPr>
+        <w:t xml:space="preserve"> frequently.</w:t>
+      </w:r>
+    </w:p>
+    <w:p>
+      <w:pPr>
+        <w:shd w:val="clear" w:color="auto" w:fill="FFFFFF"/>
+        <w:spacing w:after="336" w:line="240" w:lineRule="auto"/>
+        <w:rPr>
+          <w:rFonts w:ascii="Arial" w:eastAsia="Times New Roman" w:hAnsi="Arial" w:cs="Arial"/>
+          <w:color w:val="3A3A3A"/>
+          <w:sz w:val="23"/>
+          <w:szCs w:val="23"/>
+          <w:lang w:eastAsia="en-IN"/>
+        </w:rPr>
+      </w:pPr>
+      <w:r>
+        <w:rPr>
+          <w:rFonts w:ascii="Arial" w:eastAsia="Times New Roman" w:hAnsi="Arial" w:cs="Arial"/>
+          <w:color w:val="3A3A3A"/>
+          <w:sz w:val="23"/>
+          <w:szCs w:val="23"/>
+          <w:lang w:eastAsia="en-IN"/>
+        </w:rPr>
+        <w:t>It consists of all the job configurations and slave node configurations. Hence, regularly copying this directory allows us to keep a backup of Jenkins.</w:t>
+      </w:r>
+    </w:p>
+    <w:p>
+      <w:pPr>
+        <w:shd w:val="clear" w:color="auto" w:fill="FFFFFF"/>
+        <w:spacing w:after="336" w:line="240" w:lineRule="auto"/>
+        <w:rPr>
+          <w:rFonts w:ascii="Arial" w:eastAsia="Times New Roman" w:hAnsi="Arial" w:cs="Arial"/>
+          <w:color w:val="3A3A3A"/>
+          <w:sz w:val="23"/>
+          <w:szCs w:val="23"/>
+          <w:lang w:eastAsia="en-IN"/>
+        </w:rPr>
+      </w:pPr>
+      <w:r>
+        <w:rPr>
+          <w:rFonts w:ascii="Arial" w:eastAsia="Times New Roman" w:hAnsi="Arial" w:cs="Arial"/>
+          <w:color w:val="3A3A3A"/>
+          <w:sz w:val="23"/>
+          <w:szCs w:val="23"/>
+          <w:lang w:eastAsia="en-IN"/>
+        </w:rPr>
+        <w:t>You can maintain a separate backfile and copy it whenever you need the same. If you want to copy the Jenkins job, then you can do so by simply replicating the job directory.</w:t>
+      </w:r>
+    </w:p>
+    <w:p>
+      <w:pPr>
+        <w:rPr>
+          <w:b/>
+        </w:rPr>
+      </w:pPr>
+      <w:r>
+        <w:rPr>
+          <w:b/>
+        </w:rPr>
+        <w:t xml:space="preserve">Default Jenkins home directory </w:t>
+      </w:r>
+      <w:r>
+        <w:rPr>
+          <w:b/>
+        </w:rPr>
+        <w:t>JENKINS_HOME="/var/lib/</w:t>
+      </w:r>
+      <w:proofErr w:type="spellStart"/>
+      <w:r>
+        <w:rPr>
+          <w:b/>
+        </w:rPr>
+        <w:t>jenkins</w:t>
+      </w:r>
+      <w:proofErr w:type="spellEnd"/>
+      <w:r>
+        <w:rPr>
+          <w:b/>
+        </w:rPr>
+        <w:t>"</w:t>
+      </w:r>
+      <w:r>
+        <w:rPr>
+          <w:b/>
+        </w:rPr>
+        <w:t xml:space="preserve"> we can see in /etc/</w:t>
+      </w:r>
+      <w:proofErr w:type="spellStart"/>
+      <w:r>
+        <w:rPr>
+          <w:b/>
+        </w:rPr>
+        <w:t>sysconfig</w:t>
+      </w:r>
+      <w:proofErr w:type="spellEnd"/>
+      <w:r>
+        <w:rPr>
+          <w:b/>
+        </w:rPr>
+        <w:t xml:space="preserve">/Jenkins file </w:t>
+      </w:r>
+    </w:p>
+    <w:p>
+      <w:pPr>
+        <w:rPr>
+          <w:b/>
+        </w:rPr>
+      </w:pPr>
       <w:bookmarkStart w:id="0" w:name="_GoBack"/>
       <w:bookmarkEnd w:id="0"/>
     </w:p>

</xml_diff>